<commit_message>
progress in data formatting
</commit_message>
<xml_diff>
--- a/doc/reports/Thesis status report.docx
+++ b/doc/reports/Thesis status report.docx
@@ -70,7 +70,20 @@
         <w:rPr>
           <w:lang w:val="en-US"/>
         </w:rPr>
-        <w:t xml:space="preserve"> as a service mesh to gather network metrics.</w:t>
+        <w:t xml:space="preserve"> </w:t>
+      </w:r>
+      <w:r>
+        <w:rPr>
+          <w:rStyle w:val="Funotenzeichen"/>
+          <w:lang w:val="en-US"/>
+        </w:rPr>
+        <w:footnoteReference w:id="1"/>
+      </w:r>
+      <w:r>
+        <w:rPr>
+          <w:lang w:val="en-US"/>
+        </w:rPr>
+        <w:t>as a service mesh to gather network metrics.</w:t>
       </w:r>
       <w:r>
         <w:rPr>
@@ -218,7 +231,54 @@
         <w:rPr>
           <w:lang w:val="en-US"/>
         </w:rPr>
-        <w:t xml:space="preserve"> to research about how an auto scaler could be implemented.</w:t>
+        <w:t xml:space="preserve"> to research about how an </w:t>
+      </w:r>
+      <w:proofErr w:type="spellStart"/>
+      <w:r>
+        <w:rPr>
+          <w:lang w:val="en-US"/>
+        </w:rPr>
+        <w:t>A</w:t>
+      </w:r>
+      <w:r>
+        <w:rPr>
+          <w:lang w:val="en-US"/>
+        </w:rPr>
+        <w:t>utoscaler</w:t>
+      </w:r>
+      <w:proofErr w:type="spellEnd"/>
+      <w:r>
+        <w:rPr>
+          <w:lang w:val="en-US"/>
+        </w:rPr>
+        <w:t xml:space="preserve"> could be implemented.</w:t>
+      </w:r>
+      <w:r>
+        <w:rPr>
+          <w:lang w:val="en-US"/>
+        </w:rPr>
+        <w:t xml:space="preserve"> There is a possibility to use a Prometheus metric based </w:t>
+      </w:r>
+      <w:proofErr w:type="spellStart"/>
+      <w:r>
+        <w:rPr>
+          <w:lang w:val="en-US"/>
+        </w:rPr>
+        <w:t>Autoscaler</w:t>
+      </w:r>
+      <w:proofErr w:type="spellEnd"/>
+      <w:r>
+        <w:rPr>
+          <w:rStyle w:val="Funotenzeichen"/>
+          <w:lang w:val="en-US"/>
+        </w:rPr>
+        <w:footnoteReference w:id="2"/>
+      </w:r>
+      <w:r>
+        <w:rPr>
+          <w:lang w:val="en-US"/>
+        </w:rPr>
+        <w:t>.</w:t>
       </w:r>
     </w:p>
     <w:p>
@@ -243,7 +303,15 @@
         <w:jc w:val="both"/>
       </w:pPr>
       <w:r>
-        <w:t>?</w:t>
+        <w:t xml:space="preserve">Next meeting is postponed until I am not sick anymore. </w:t>
+      </w:r>
+      <w:proofErr w:type="gramStart"/>
+      <w:r>
+        <w:t>I</w:t>
+      </w:r>
+      <w:proofErr w:type="gramEnd"/>
+      <w:r>
+        <w:t xml:space="preserve"> should contact the secretary about postponing my submission date.</w:t>
       </w:r>
     </w:p>
     <w:p>
@@ -417,6 +485,50 @@
       </w:pPr>
       <w:r>
         <w:continuationSeparator/>
+      </w:r>
+    </w:p>
+  </w:footnote>
+  <w:footnote w:id="1">
+    <w:p>
+      <w:pPr>
+        <w:pStyle w:val="Funotentext"/>
+        <w:rPr>
+          <w:lang w:val="de-DE"/>
+        </w:rPr>
+      </w:pPr>
+      <w:r>
+        <w:rPr>
+          <w:rStyle w:val="Funotenzeichen"/>
+        </w:rPr>
+        <w:footnoteRef/>
+      </w:r>
+      <w:r>
+        <w:t xml:space="preserve"> </w:t>
+      </w:r>
+      <w:r>
+        <w:t>https://linkerd.io/</w:t>
+      </w:r>
+    </w:p>
+  </w:footnote>
+  <w:footnote w:id="2">
+    <w:p>
+      <w:pPr>
+        <w:pStyle w:val="Funotentext"/>
+        <w:rPr>
+          <w:lang w:val="de-DE"/>
+        </w:rPr>
+      </w:pPr>
+      <w:r>
+        <w:rPr>
+          <w:rStyle w:val="Funotenzeichen"/>
+        </w:rPr>
+        <w:footnoteRef/>
+      </w:r>
+      <w:r>
+        <w:t xml:space="preserve"> </w:t>
+      </w:r>
+      <w:r>
+        <w:t>https://github.com/DirectXMan12/k8s-prometheus-adapter</w:t>
       </w:r>
     </w:p>
   </w:footnote>

</xml_diff>

<commit_message>
extra-p formatting and paramter variation benchmark
</commit_message>
<xml_diff>
--- a/doc/reports/Thesis status report.docx
+++ b/doc/reports/Thesis status report.docx
@@ -18,7 +18,10 @@
         <w:t xml:space="preserve">week </w:t>
       </w:r>
       <w:r>
-        <w:t>02</w:t>
+        <w:t>0</w:t>
+      </w:r>
+      <w:r>
+        <w:t>4 - 05</w:t>
       </w:r>
     </w:p>
     <w:p>
@@ -26,10 +29,37 @@
         <w:pStyle w:val="berschrift2"/>
       </w:pPr>
       <w:r>
-        <w:t>Done</w:t>
+        <w:t>Notice</w:t>
       </w:r>
     </w:p>
     <w:p>
+      <w:r>
+        <w:t xml:space="preserve">There is no report for week three because I was sick. </w:t>
+      </w:r>
+    </w:p>
+    <w:p>
+      <w:r>
+        <w:t>The submission date for the thesis was postponed to April 14</w:t>
+      </w:r>
+      <w:r>
+        <w:rPr>
+          <w:vertAlign w:val="superscript"/>
+        </w:rPr>
+        <w:t>th</w:t>
+      </w:r>
+      <w:r>
+        <w:t>.</w:t>
+      </w:r>
+    </w:p>
+    <w:p>
+      <w:pPr>
+        <w:pStyle w:val="berschrift2"/>
+      </w:pPr>
+      <w:r>
+        <w:t>Done</w:t>
+      </w:r>
+    </w:p>
+    <w:p>
       <w:pPr>
         <w:pStyle w:val="KeinLeerraum"/>
         <w:jc w:val="both"/>
@@ -41,7 +71,7 @@
         <w:rPr>
           <w:lang w:val="en-US"/>
         </w:rPr>
-        <w:t>I connected the single steps of the synthetic load testing and deployment. Both processes are now automated.</w:t>
+        <w:t>After a lot of research and trying out, I came to the following combination of parameters and metrics, I want to use (see table 1). Parameters are dimensions that can be changed in the deployment and metrics are dimensions that are influenced by them. The objective of any machine learning model is to minimize these metrics.</w:t>
       </w:r>
     </w:p>
     <w:p>
@@ -52,112 +82,330 @@
           <w:lang w:val="en-US"/>
         </w:rPr>
       </w:pPr>
-      <w:r>
-        <w:rPr>
-          <w:lang w:val="en-US"/>
-        </w:rPr>
-        <w:t xml:space="preserve">I decided to use </w:t>
-      </w:r>
-      <w:proofErr w:type="spellStart"/>
-      <w:r>
-        <w:rPr>
-          <w:lang w:val="en-US"/>
-        </w:rPr>
-        <w:t>Linkerd</w:t>
-      </w:r>
-      <w:proofErr w:type="spellEnd"/>
-      <w:r>
-        <w:rPr>
-          <w:lang w:val="en-US"/>
-        </w:rPr>
-        <w:t xml:space="preserve"> </w:t>
-      </w:r>
-      <w:r>
-        <w:rPr>
-          <w:rStyle w:val="Funotenzeichen"/>
-          <w:lang w:val="en-US"/>
-        </w:rPr>
-        <w:footnoteReference w:id="1"/>
-      </w:r>
-      <w:r>
-        <w:rPr>
-          <w:lang w:val="en-US"/>
-        </w:rPr>
-        <w:t>as a service mesh to gather network metrics.</w:t>
-      </w:r>
-      <w:r>
-        <w:rPr>
-          <w:lang w:val="en-US"/>
-        </w:rPr>
-        <w:t xml:space="preserve"> It is easier to deploy and more lightweight than other service meshes like </w:t>
-      </w:r>
-      <w:r>
-        <w:rPr>
-          <w:i/>
-          <w:iCs/>
-          <w:lang w:val="en-US"/>
-        </w:rPr>
-        <w:t>Istio</w:t>
-      </w:r>
-      <w:r>
-        <w:rPr>
-          <w:lang w:val="en-US"/>
-        </w:rPr>
-        <w:t xml:space="preserve"> and </w:t>
-      </w:r>
-      <w:proofErr w:type="spellStart"/>
-      <w:r>
-        <w:rPr>
-          <w:i/>
-          <w:iCs/>
-          <w:lang w:val="en-US"/>
-        </w:rPr>
-        <w:t>traefik</w:t>
-      </w:r>
-      <w:proofErr w:type="spellEnd"/>
-      <w:r>
-        <w:rPr>
-          <w:lang w:val="en-US"/>
-        </w:rPr>
-        <w:t xml:space="preserve">. Furthermore, it contains its instance of </w:t>
-      </w:r>
-      <w:r>
-        <w:rPr>
-          <w:i/>
-          <w:iCs/>
-          <w:lang w:val="en-US"/>
-        </w:rPr>
-        <w:t>Prometheus</w:t>
-      </w:r>
-      <w:r>
-        <w:rPr>
-          <w:lang w:val="en-US"/>
-        </w:rPr>
-        <w:t xml:space="preserve"> which makes collecting its metrics more accessible. </w:t>
-      </w:r>
-      <w:r>
-        <w:rPr>
-          <w:lang w:val="en-US"/>
-        </w:rPr>
-        <w:t xml:space="preserve">I accomplished to deploy </w:t>
-      </w:r>
-      <w:proofErr w:type="spellStart"/>
-      <w:r>
-        <w:rPr>
-          <w:lang w:val="en-US"/>
-        </w:rPr>
-        <w:t>Linkerd</w:t>
-      </w:r>
-      <w:proofErr w:type="spellEnd"/>
-      <w:r>
-        <w:rPr>
-          <w:lang w:val="en-US"/>
-        </w:rPr>
-        <w:t xml:space="preserve"> into the Kubernetes cluster and I am now able to collect these metrics.</w:t>
+    </w:p>
+    <w:tbl>
+      <w:tblPr>
+        <w:tblStyle w:val="Listentabelle4Akzent1"/>
+        <w:tblW w:w="0" w:type="auto"/>
+        <w:tblLook w:val="04A0" w:firstRow="1" w:lastRow="0" w:firstColumn="1" w:lastColumn="0" w:noHBand="0" w:noVBand="1"/>
+      </w:tblPr>
+      <w:tblGrid>
+        <w:gridCol w:w="4531"/>
+        <w:gridCol w:w="4531"/>
+      </w:tblGrid>
+      <w:tr>
+        <w:trPr>
+          <w:cnfStyle w:val="100000000000" w:firstRow="1" w:lastRow="0" w:firstColumn="0" w:lastColumn="0" w:oddVBand="0" w:evenVBand="0" w:oddHBand="0" w:evenHBand="0" w:firstRowFirstColumn="0" w:firstRowLastColumn="0" w:lastRowFirstColumn="0" w:lastRowLastColumn="0"/>
+        </w:trPr>
+        <w:tc>
+          <w:tcPr>
+            <w:cnfStyle w:val="001000000000" w:firstRow="0" w:lastRow="0" w:firstColumn="1" w:lastColumn="0" w:oddVBand="0" w:evenVBand="0" w:oddHBand="0" w:evenHBand="0" w:firstRowFirstColumn="0" w:firstRowLastColumn="0" w:lastRowFirstColumn="0" w:lastRowLastColumn="0"/>
+            <w:tcW w:w="4531" w:type="dxa"/>
+          </w:tcPr>
+          <w:p>
+            <w:pPr>
+              <w:pStyle w:val="KeinLeerraum"/>
+              <w:jc w:val="center"/>
+              <w:rPr>
+                <w:lang w:val="en-US"/>
+              </w:rPr>
+            </w:pPr>
+            <w:r>
+              <w:rPr>
+                <w:lang w:val="en-US"/>
+              </w:rPr>
+              <w:t>Parameter</w:t>
+            </w:r>
+          </w:p>
+        </w:tc>
+        <w:tc>
+          <w:tcPr>
+            <w:tcW w:w="4531" w:type="dxa"/>
+          </w:tcPr>
+          <w:p>
+            <w:pPr>
+              <w:pStyle w:val="KeinLeerraum"/>
+              <w:jc w:val="center"/>
+              <w:cnfStyle w:val="100000000000" w:firstRow="1" w:lastRow="0" w:firstColumn="0" w:lastColumn="0" w:oddVBand="0" w:evenVBand="0" w:oddHBand="0" w:evenHBand="0" w:firstRowFirstColumn="0" w:firstRowLastColumn="0" w:lastRowFirstColumn="0" w:lastRowLastColumn="0"/>
+              <w:rPr>
+                <w:lang w:val="en-US"/>
+              </w:rPr>
+            </w:pPr>
+            <w:r>
+              <w:rPr>
+                <w:lang w:val="en-US"/>
+              </w:rPr>
+              <w:t>Metrics</w:t>
+            </w:r>
+          </w:p>
+        </w:tc>
+      </w:tr>
+      <w:tr>
+        <w:trPr>
+          <w:cnfStyle w:val="000000100000" w:firstRow="0" w:lastRow="0" w:firstColumn="0" w:lastColumn="0" w:oddVBand="0" w:evenVBand="0" w:oddHBand="1" w:evenHBand="0" w:firstRowFirstColumn="0" w:firstRowLastColumn="0" w:lastRowFirstColumn="0" w:lastRowLastColumn="0"/>
+        </w:trPr>
+        <w:tc>
+          <w:tcPr>
+            <w:cnfStyle w:val="001000000000" w:firstRow="0" w:lastRow="0" w:firstColumn="1" w:lastColumn="0" w:oddVBand="0" w:evenVBand="0" w:oddHBand="0" w:evenHBand="0" w:firstRowFirstColumn="0" w:firstRowLastColumn="0" w:lastRowFirstColumn="0" w:lastRowLastColumn="0"/>
+            <w:tcW w:w="4531" w:type="dxa"/>
+          </w:tcPr>
+          <w:p>
+            <w:pPr>
+              <w:pStyle w:val="KeinLeerraum"/>
+              <w:jc w:val="center"/>
+              <w:rPr>
+                <w:b w:val="0"/>
+                <w:bCs w:val="0"/>
+                <w:lang w:val="en-US"/>
+              </w:rPr>
+            </w:pPr>
+            <w:r>
+              <w:rPr>
+                <w:b w:val="0"/>
+                <w:bCs w:val="0"/>
+                <w:lang w:val="en-US"/>
+              </w:rPr>
+              <w:t>CPU limit</w:t>
+            </w:r>
+          </w:p>
+        </w:tc>
+        <w:tc>
+          <w:tcPr>
+            <w:tcW w:w="4531" w:type="dxa"/>
+          </w:tcPr>
+          <w:p>
+            <w:pPr>
+              <w:pStyle w:val="KeinLeerraum"/>
+              <w:jc w:val="center"/>
+              <w:cnfStyle w:val="000000100000" w:firstRow="0" w:lastRow="0" w:firstColumn="0" w:lastColumn="0" w:oddVBand="0" w:evenVBand="0" w:oddHBand="1" w:evenHBand="0" w:firstRowFirstColumn="0" w:firstRowLastColumn="0" w:lastRowFirstColumn="0" w:lastRowLastColumn="0"/>
+              <w:rPr>
+                <w:lang w:val="en-US"/>
+              </w:rPr>
+            </w:pPr>
+            <w:r>
+              <w:rPr>
+                <w:lang w:val="en-US"/>
+              </w:rPr>
+              <w:t>CPU usage [%]</w:t>
+            </w:r>
+          </w:p>
+        </w:tc>
+      </w:tr>
+      <w:tr>
+        <w:tc>
+          <w:tcPr>
+            <w:cnfStyle w:val="001000000000" w:firstRow="0" w:lastRow="0" w:firstColumn="1" w:lastColumn="0" w:oddVBand="0" w:evenVBand="0" w:oddHBand="0" w:evenHBand="0" w:firstRowFirstColumn="0" w:firstRowLastColumn="0" w:lastRowFirstColumn="0" w:lastRowLastColumn="0"/>
+            <w:tcW w:w="4531" w:type="dxa"/>
+          </w:tcPr>
+          <w:p>
+            <w:pPr>
+              <w:pStyle w:val="KeinLeerraum"/>
+              <w:jc w:val="center"/>
+              <w:rPr>
+                <w:b w:val="0"/>
+                <w:bCs w:val="0"/>
+                <w:lang w:val="en-US"/>
+              </w:rPr>
+            </w:pPr>
+            <w:r>
+              <w:rPr>
+                <w:b w:val="0"/>
+                <w:bCs w:val="0"/>
+                <w:lang w:val="en-US"/>
+              </w:rPr>
+              <w:t>Memory limit</w:t>
+            </w:r>
+          </w:p>
+        </w:tc>
+        <w:tc>
+          <w:tcPr>
+            <w:tcW w:w="4531" w:type="dxa"/>
+          </w:tcPr>
+          <w:p>
+            <w:pPr>
+              <w:pStyle w:val="KeinLeerraum"/>
+              <w:jc w:val="center"/>
+              <w:cnfStyle w:val="000000000000" w:firstRow="0" w:lastRow="0" w:firstColumn="0" w:lastColumn="0" w:oddVBand="0" w:evenVBand="0" w:oddHBand="0" w:evenHBand="0" w:firstRowFirstColumn="0" w:firstRowLastColumn="0" w:lastRowFirstColumn="0" w:lastRowLastColumn="0"/>
+              <w:rPr>
+                <w:lang w:val="en-US"/>
+              </w:rPr>
+            </w:pPr>
+            <w:r>
+              <w:rPr>
+                <w:lang w:val="en-US"/>
+              </w:rPr>
+              <w:t>Memory usage [%]</w:t>
+            </w:r>
+          </w:p>
+        </w:tc>
+      </w:tr>
+      <w:tr>
+        <w:trPr>
+          <w:cnfStyle w:val="000000100000" w:firstRow="0" w:lastRow="0" w:firstColumn="0" w:lastColumn="0" w:oddVBand="0" w:evenVBand="0" w:oddHBand="1" w:evenHBand="0" w:firstRowFirstColumn="0" w:firstRowLastColumn="0" w:lastRowFirstColumn="0" w:lastRowLastColumn="0"/>
+        </w:trPr>
+        <w:tc>
+          <w:tcPr>
+            <w:cnfStyle w:val="001000000000" w:firstRow="0" w:lastRow="0" w:firstColumn="1" w:lastColumn="0" w:oddVBand="0" w:evenVBand="0" w:oddHBand="0" w:evenHBand="0" w:firstRowFirstColumn="0" w:firstRowLastColumn="0" w:lastRowFirstColumn="0" w:lastRowLastColumn="0"/>
+            <w:tcW w:w="4531" w:type="dxa"/>
+          </w:tcPr>
+          <w:p>
+            <w:pPr>
+              <w:pStyle w:val="KeinLeerraum"/>
+              <w:jc w:val="center"/>
+              <w:rPr>
+                <w:b w:val="0"/>
+                <w:bCs w:val="0"/>
+                <w:lang w:val="en-US"/>
+              </w:rPr>
+            </w:pPr>
+            <w:r>
+              <w:rPr>
+                <w:b w:val="0"/>
+                <w:bCs w:val="0"/>
+                <w:lang w:val="en-US"/>
+              </w:rPr>
+              <w:t>Number of Pods</w:t>
+            </w:r>
+          </w:p>
+        </w:tc>
+        <w:tc>
+          <w:tcPr>
+            <w:tcW w:w="4531" w:type="dxa"/>
+          </w:tcPr>
+          <w:p>
+            <w:pPr>
+              <w:pStyle w:val="KeinLeerraum"/>
+              <w:jc w:val="center"/>
+              <w:cnfStyle w:val="000000100000" w:firstRow="0" w:lastRow="0" w:firstColumn="0" w:lastColumn="0" w:oddVBand="0" w:evenVBand="0" w:oddHBand="1" w:evenHBand="0" w:firstRowFirstColumn="0" w:firstRowLastColumn="0" w:lastRowFirstColumn="0" w:lastRowLastColumn="0"/>
+              <w:rPr>
+                <w:lang w:val="en-US"/>
+              </w:rPr>
+            </w:pPr>
+            <w:r>
+              <w:rPr>
+                <w:lang w:val="en-US"/>
+              </w:rPr>
+              <w:t>Average response time [</w:t>
+            </w:r>
+            <w:proofErr w:type="spellStart"/>
+            <w:r>
+              <w:rPr>
+                <w:lang w:val="en-US"/>
+              </w:rPr>
+              <w:t>ms</w:t>
+            </w:r>
+            <w:proofErr w:type="spellEnd"/>
+            <w:r>
+              <w:rPr>
+                <w:lang w:val="en-US"/>
+              </w:rPr>
+              <w:t>]</w:t>
+            </w:r>
+          </w:p>
+        </w:tc>
+      </w:tr>
+      <w:tr>
+        <w:tc>
+          <w:tcPr>
+            <w:cnfStyle w:val="001000000000" w:firstRow="0" w:lastRow="0" w:firstColumn="1" w:lastColumn="0" w:oddVBand="0" w:evenVBand="0" w:oddHBand="0" w:evenHBand="0" w:firstRowFirstColumn="0" w:firstRowLastColumn="0" w:lastRowFirstColumn="0" w:lastRowLastColumn="0"/>
+            <w:tcW w:w="4531" w:type="dxa"/>
+          </w:tcPr>
+          <w:p>
+            <w:pPr>
+              <w:pStyle w:val="KeinLeerraum"/>
+              <w:jc w:val="center"/>
+              <w:rPr>
+                <w:lang w:val="en-US"/>
+              </w:rPr>
+            </w:pPr>
+          </w:p>
+        </w:tc>
+        <w:tc>
+          <w:tcPr>
+            <w:tcW w:w="4531" w:type="dxa"/>
+          </w:tcPr>
+          <w:p>
+            <w:pPr>
+              <w:pStyle w:val="KeinLeerraum"/>
+              <w:keepNext/>
+              <w:jc w:val="center"/>
+              <w:cnfStyle w:val="000000000000" w:firstRow="0" w:lastRow="0" w:firstColumn="0" w:lastColumn="0" w:oddVBand="0" w:evenVBand="0" w:oddHBand="0" w:evenHBand="0" w:firstRowFirstColumn="0" w:firstRowLastColumn="0" w:lastRowFirstColumn="0" w:lastRowLastColumn="0"/>
+              <w:rPr>
+                <w:lang w:val="en-US"/>
+              </w:rPr>
+            </w:pPr>
+            <w:r>
+              <w:rPr>
+                <w:lang w:val="en-US"/>
+              </w:rPr>
+              <w:t>Request failures [%]</w:t>
+            </w:r>
+          </w:p>
+        </w:tc>
+      </w:tr>
+    </w:tbl>
+    <w:p>
+      <w:pPr>
+        <w:pStyle w:val="Beschriftung"/>
+        <w:jc w:val="center"/>
+      </w:pPr>
+      <w:r>
+        <w:t xml:space="preserve">Table </w:t>
+      </w:r>
+      <w:fldSimple w:instr=" SEQ Table \* ARABIC ">
+        <w:r>
+          <w:rPr>
+            <w:noProof/>
+          </w:rPr>
+          <w:t>1</w:t>
+        </w:r>
+      </w:fldSimple>
+      <w:r>
+        <w:t>: parameters and metrics</w:t>
       </w:r>
     </w:p>
     <w:p>
       <w:pPr>
+        <w:jc w:val="both"/>
+      </w:pPr>
+      <w:r>
+        <w:t>The parameters and the metrics “CPU usage [%]” and “memory usage [%]” are gathered through Prometheus. The metrics average “response time [</w:t>
+      </w:r>
+      <w:proofErr w:type="spellStart"/>
+      <w:r>
+        <w:t>ms</w:t>
+      </w:r>
+      <w:proofErr w:type="spellEnd"/>
+      <w:r>
+        <w:t xml:space="preserve">]” and “request failures [%]” are gathered through locust in the synthetic load test and will be gathered through the </w:t>
+      </w:r>
+      <w:proofErr w:type="spellStart"/>
+      <w:r>
+        <w:t>linkerd</w:t>
+      </w:r>
+      <w:proofErr w:type="spellEnd"/>
+      <w:r>
+        <w:t xml:space="preserve"> Prometheus in real-world use.</w:t>
+      </w:r>
+    </w:p>
+    <w:p>
+      <w:pPr>
+        <w:jc w:val="both"/>
+      </w:pPr>
+      <w:r>
+        <w:t xml:space="preserve">To get these metrics it was necessary to automatically create a parameter variation matrix, which includes every expression of the parameters for given maxima. With the given matrix I had to implement the synthetic load test the way that I will deploy the pod with the given parameters for every entry in the matrix and then go through the load testing. </w:t>
+      </w:r>
+      <w:proofErr w:type="gramStart"/>
+      <w:r>
+        <w:t>E.g.</w:t>
+      </w:r>
+      <w:proofErr w:type="gramEnd"/>
+      <w:r>
+        <w:t xml:space="preserve"> there are five expressions for every parameter the synthetic load test had to go through 125 (5 * 5 * 5) iterations.</w:t>
+      </w:r>
+    </w:p>
+    <w:p>
+      <w:pPr>
         <w:pStyle w:val="KeinLeerraum"/>
         <w:jc w:val="both"/>
         <w:rPr>
@@ -168,21 +416,77 @@
         <w:rPr>
           <w:lang w:val="en-US"/>
         </w:rPr>
-        <w:t xml:space="preserve">I started to </w:t>
+        <w:t xml:space="preserve">I did more research on the format that is necessary to use Extra-P and found out how the data </w:t>
       </w:r>
       <w:proofErr w:type="gramStart"/>
       <w:r>
         <w:rPr>
           <w:lang w:val="en-US"/>
         </w:rPr>
-        <w:t>filter</w:t>
+        <w:t>has to</w:t>
       </w:r>
       <w:proofErr w:type="gramEnd"/>
       <w:r>
         <w:rPr>
           <w:lang w:val="en-US"/>
         </w:rPr>
-        <w:t xml:space="preserve"> and format all gathered metrics and I am now finding out which metrics are useful in which particular way and combination. </w:t>
+        <w:t xml:space="preserve"> be </w:t>
+      </w:r>
+      <w:proofErr w:type="spellStart"/>
+      <w:r>
+        <w:rPr>
+          <w:lang w:val="en-US"/>
+        </w:rPr>
+        <w:t>formated</w:t>
+      </w:r>
+      <w:proofErr w:type="spellEnd"/>
+      <w:r>
+        <w:rPr>
+          <w:lang w:val="en-US"/>
+        </w:rPr>
+        <w:t xml:space="preserve">. </w:t>
+      </w:r>
+      <w:proofErr w:type="gramStart"/>
+      <w:r>
+        <w:rPr>
+          <w:lang w:val="en-US"/>
+        </w:rPr>
+        <w:t>Extra</w:t>
+      </w:r>
+      <w:proofErr w:type="gramEnd"/>
+      <w:r>
+        <w:rPr>
+          <w:lang w:val="en-US"/>
+        </w:rPr>
+        <w:t xml:space="preserve">-P takes only one measurement point per parameter combination but the synthetic load testing delivers a time series for every parameter combination. </w:t>
+      </w:r>
+      <w:proofErr w:type="gramStart"/>
+      <w:r>
+        <w:rPr>
+          <w:lang w:val="en-US"/>
+        </w:rPr>
+        <w:t>Therefore</w:t>
+      </w:r>
+      <w:proofErr w:type="gramEnd"/>
+      <w:r>
+        <w:rPr>
+          <w:lang w:val="en-US"/>
+        </w:rPr>
+        <w:t xml:space="preserve"> I calculated the mean value of every metric to end up with one metric measurement per parameter combination. To establish a reasonable performance model, Extra-P suggests making a minimum of five runs for every parameter combination. This means that for one performance model the synthetic load testing </w:t>
+      </w:r>
+      <w:proofErr w:type="gramStart"/>
+      <w:r>
+        <w:rPr>
+          <w:lang w:val="en-US"/>
+        </w:rPr>
+        <w:t>has to</w:t>
+      </w:r>
+      <w:proofErr w:type="gramEnd"/>
+      <w:r>
+        <w:rPr>
+          <w:lang w:val="en-US"/>
+        </w:rPr>
+        <w:t xml:space="preserve"> go through 625 (125 * 5) runs.</w:t>
       </w:r>
     </w:p>
     <w:p>
@@ -193,92 +497,48 @@
           <w:lang w:val="en-US"/>
         </w:rPr>
       </w:pPr>
-      <w:r>
-        <w:rPr>
-          <w:lang w:val="en-US"/>
-        </w:rPr>
-        <w:t xml:space="preserve">Additionally, I deployed </w:t>
-      </w:r>
-      <w:r>
-        <w:rPr>
-          <w:i/>
-          <w:iCs/>
-          <w:lang w:val="en-US"/>
-        </w:rPr>
-        <w:t>Grafana</w:t>
-      </w:r>
-      <w:r>
-        <w:rPr>
-          <w:lang w:val="en-US"/>
-        </w:rPr>
-        <w:t xml:space="preserve"> and started to create a dashboard where all relevant metrics can be observed in real-time.</w:t>
+      <w:proofErr w:type="gramStart"/>
+      <w:r>
+        <w:rPr>
+          <w:lang w:val="en-US"/>
+        </w:rPr>
+        <w:t>At the moment</w:t>
+      </w:r>
+      <w:proofErr w:type="gramEnd"/>
+      <w:r>
+        <w:rPr>
+          <w:lang w:val="en-US"/>
+        </w:rPr>
+        <w:t xml:space="preserve"> I was only able to make the initial 125 runs.</w:t>
       </w:r>
     </w:p>
     <w:p>
       <w:pPr>
         <w:pStyle w:val="KeinLeerraum"/>
         <w:jc w:val="both"/>
-      </w:pPr>
+        <w:rPr>
+          <w:lang w:val="en-US"/>
+        </w:rPr>
+      </w:pPr>
+      <w:r>
+        <w:rPr>
+          <w:lang w:val="en-US"/>
+        </w:rPr>
+        <w:t xml:space="preserve">I also implemented a method which will format all raw data, calculate the mean </w:t>
+      </w:r>
       <w:proofErr w:type="gramStart"/>
       <w:r>
         <w:rPr>
           <w:lang w:val="en-US"/>
         </w:rPr>
-        <w:t>I  started</w:t>
+        <w:t>values</w:t>
       </w:r>
       <w:proofErr w:type="gramEnd"/>
       <w:r>
         <w:rPr>
           <w:lang w:val="en-US"/>
         </w:rPr>
-        <w:t xml:space="preserve"> to research about how an </w:t>
-      </w:r>
-      <w:proofErr w:type="spellStart"/>
-      <w:r>
-        <w:rPr>
-          <w:lang w:val="en-US"/>
-        </w:rPr>
-        <w:t>A</w:t>
-      </w:r>
-      <w:r>
-        <w:rPr>
-          <w:lang w:val="en-US"/>
-        </w:rPr>
-        <w:t>utoscaler</w:t>
-      </w:r>
-      <w:proofErr w:type="spellEnd"/>
-      <w:r>
-        <w:rPr>
-          <w:lang w:val="en-US"/>
-        </w:rPr>
-        <w:t xml:space="preserve"> could be implemented.</w:t>
-      </w:r>
-      <w:r>
-        <w:rPr>
-          <w:lang w:val="en-US"/>
-        </w:rPr>
-        <w:t xml:space="preserve"> There is a possibility to use a Prometheus metric based </w:t>
-      </w:r>
-      <w:proofErr w:type="spellStart"/>
-      <w:r>
-        <w:rPr>
-          <w:lang w:val="en-US"/>
-        </w:rPr>
-        <w:t>Autoscaler</w:t>
-      </w:r>
-      <w:proofErr w:type="spellEnd"/>
-      <w:r>
-        <w:rPr>
-          <w:rStyle w:val="Funotenzeichen"/>
-          <w:lang w:val="en-US"/>
-        </w:rPr>
-        <w:footnoteReference w:id="2"/>
-      </w:r>
-      <w:r>
-        <w:rPr>
-          <w:lang w:val="en-US"/>
-        </w:rPr>
-        <w:t>.</w:t>
+        <w:t xml:space="preserve"> and bring it in the Extra-P readable format.</w:t>
       </w:r>
     </w:p>
     <w:p>
@@ -289,10 +549,7 @@
         <w:t>Update from sync meeting (</w:t>
       </w:r>
       <w:r>
-        <w:t>15</w:t>
-      </w:r>
-      <w:r>
-        <w:t>.01.2021</w:t>
+        <w:t>05.02.2021</w:t>
       </w:r>
       <w:r>
         <w:t>)</w:t>
@@ -303,15 +560,7 @@
         <w:jc w:val="both"/>
       </w:pPr>
       <w:r>
-        <w:t xml:space="preserve">Next meeting is postponed until I am not sick anymore. </w:t>
-      </w:r>
-      <w:proofErr w:type="gramStart"/>
-      <w:r>
-        <w:t>I</w:t>
-      </w:r>
-      <w:proofErr w:type="gramEnd"/>
-      <w:r>
-        <w:t xml:space="preserve"> should contact the secretary about postponing my submission date.</w:t>
+        <w:t>?</w:t>
       </w:r>
     </w:p>
     <w:p>
@@ -337,14 +586,14 @@
         <w:rPr>
           <w:lang w:val="en-US"/>
         </w:rPr>
-        <w:t xml:space="preserve">Format the Data for machine learning and extra-p </w:t>
+        <w:t>Make all 625 runs and automate Extra-</w:t>
       </w:r>
       <w:proofErr w:type="gramStart"/>
       <w:r>
         <w:rPr>
           <w:lang w:val="en-US"/>
         </w:rPr>
-        <w:t>usage</w:t>
+        <w:t>P</w:t>
       </w:r>
       <w:proofErr w:type="gramEnd"/>
     </w:p>
@@ -389,47 +638,16 @@
         <w:rPr>
           <w:lang w:val="en-US"/>
         </w:rPr>
-        <w:t>Implement extra-</w:t>
+        <w:t xml:space="preserve">Implement the auto </w:t>
       </w:r>
       <w:proofErr w:type="gramStart"/>
       <w:r>
         <w:rPr>
           <w:lang w:val="en-US"/>
         </w:rPr>
-        <w:t>p</w:t>
+        <w:t>scaler</w:t>
       </w:r>
       <w:proofErr w:type="gramEnd"/>
-    </w:p>
-    <w:p>
-      <w:pPr>
-        <w:pStyle w:val="Listenabsatz"/>
-        <w:numPr>
-          <w:ilvl w:val="0"/>
-          <w:numId w:val="3"/>
-        </w:numPr>
-        <w:rPr>
-          <w:lang w:val="en-US"/>
-        </w:rPr>
-      </w:pPr>
-      <w:r>
-        <w:rPr>
-          <w:lang w:val="en-US"/>
-        </w:rPr>
-        <w:t xml:space="preserve">Implement the auto </w:t>
-      </w:r>
-      <w:proofErr w:type="gramStart"/>
-      <w:r>
-        <w:rPr>
-          <w:lang w:val="en-US"/>
-        </w:rPr>
-        <w:t>scaler</w:t>
-      </w:r>
-      <w:proofErr w:type="gramEnd"/>
-    </w:p>
-    <w:p>
-      <w:pPr>
-        <w:pStyle w:val="Listenabsatz"/>
-      </w:pPr>
     </w:p>
     <w:sectPr>
       <w:pgSz w:w="11906" w:h="16838"/>
@@ -485,50 +703,6 @@
       </w:pPr>
       <w:r>
         <w:continuationSeparator/>
-      </w:r>
-    </w:p>
-  </w:footnote>
-  <w:footnote w:id="1">
-    <w:p>
-      <w:pPr>
-        <w:pStyle w:val="Funotentext"/>
-        <w:rPr>
-          <w:lang w:val="de-DE"/>
-        </w:rPr>
-      </w:pPr>
-      <w:r>
-        <w:rPr>
-          <w:rStyle w:val="Funotenzeichen"/>
-        </w:rPr>
-        <w:footnoteRef/>
-      </w:r>
-      <w:r>
-        <w:t xml:space="preserve"> </w:t>
-      </w:r>
-      <w:r>
-        <w:t>https://linkerd.io/</w:t>
-      </w:r>
-    </w:p>
-  </w:footnote>
-  <w:footnote w:id="2">
-    <w:p>
-      <w:pPr>
-        <w:pStyle w:val="Funotentext"/>
-        <w:rPr>
-          <w:lang w:val="de-DE"/>
-        </w:rPr>
-      </w:pPr>
-      <w:r>
-        <w:rPr>
-          <w:rStyle w:val="Funotenzeichen"/>
-        </w:rPr>
-        <w:footnoteRef/>
-      </w:r>
-      <w:r>
-        <w:t xml:space="preserve"> </w:t>
-      </w:r>
-      <w:r>
-        <w:t>https://github.com/DirectXMan12/k8s-prometheus-adapter</w:t>
       </w:r>
     </w:p>
   </w:footnote>
@@ -1970,6 +2144,228 @@
       <w:vertAlign w:val="superscript"/>
     </w:rPr>
   </w:style>
+  <w:style w:type="table" w:styleId="Tabellenraster">
+    <w:name w:val="Table Grid"/>
+    <w:basedOn w:val="NormaleTabelle"/>
+    <w:uiPriority w:val="39"/>
+    <w:rsid w:val="004B1730"/>
+    <w:pPr>
+      <w:spacing w:before="0" w:after="0" w:line="240" w:lineRule="auto"/>
+    </w:pPr>
+    <w:tblPr>
+      <w:tblBorders>
+        <w:top w:val="single" w:sz="4" w:space="0" w:color="auto"/>
+        <w:left w:val="single" w:sz="4" w:space="0" w:color="auto"/>
+        <w:bottom w:val="single" w:sz="4" w:space="0" w:color="auto"/>
+        <w:right w:val="single" w:sz="4" w:space="0" w:color="auto"/>
+        <w:insideH w:val="single" w:sz="4" w:space="0" w:color="auto"/>
+        <w:insideV w:val="single" w:sz="4" w:space="0" w:color="auto"/>
+      </w:tblBorders>
+    </w:tblPr>
+  </w:style>
+  <w:style w:type="table" w:styleId="Gitternetztabelle2Akzent1">
+    <w:name w:val="Grid Table 2 Accent 1"/>
+    <w:basedOn w:val="NormaleTabelle"/>
+    <w:uiPriority w:val="47"/>
+    <w:rsid w:val="004B1730"/>
+    <w:pPr>
+      <w:spacing w:after="0" w:line="240" w:lineRule="auto"/>
+    </w:pPr>
+    <w:tblPr>
+      <w:tblStyleRowBandSize w:val="1"/>
+      <w:tblStyleColBandSize w:val="1"/>
+      <w:tblBorders>
+        <w:top w:val="single" w:sz="2" w:space="0" w:color="F3B46B" w:themeColor="accent1" w:themeTint="99"/>
+        <w:bottom w:val="single" w:sz="2" w:space="0" w:color="F3B46B" w:themeColor="accent1" w:themeTint="99"/>
+        <w:insideH w:val="single" w:sz="2" w:space="0" w:color="F3B46B" w:themeColor="accent1" w:themeTint="99"/>
+        <w:insideV w:val="single" w:sz="2" w:space="0" w:color="F3B46B" w:themeColor="accent1" w:themeTint="99"/>
+      </w:tblBorders>
+    </w:tblPr>
+    <w:tblStylePr w:type="firstRow">
+      <w:rPr>
+        <w:b/>
+        <w:bCs/>
+      </w:rPr>
+      <w:tblPr/>
+      <w:tcPr>
+        <w:tcBorders>
+          <w:top w:val="nil"/>
+          <w:bottom w:val="single" w:sz="12" w:space="0" w:color="F3B46B" w:themeColor="accent1" w:themeTint="99"/>
+          <w:insideH w:val="nil"/>
+          <w:insideV w:val="nil"/>
+        </w:tcBorders>
+        <w:shd w:val="clear" w:color="auto" w:fill="FFFFFF" w:themeFill="background1"/>
+      </w:tcPr>
+    </w:tblStylePr>
+    <w:tblStylePr w:type="lastRow">
+      <w:rPr>
+        <w:b/>
+        <w:bCs/>
+      </w:rPr>
+      <w:tblPr/>
+      <w:tcPr>
+        <w:tcBorders>
+          <w:top w:val="double" w:sz="2" w:space="0" w:color="F3B46B" w:themeColor="accent1" w:themeTint="99"/>
+          <w:bottom w:val="nil"/>
+          <w:insideH w:val="nil"/>
+          <w:insideV w:val="nil"/>
+        </w:tcBorders>
+        <w:shd w:val="clear" w:color="auto" w:fill="FFFFFF" w:themeFill="background1"/>
+      </w:tcPr>
+    </w:tblStylePr>
+    <w:tblStylePr w:type="firstCol">
+      <w:rPr>
+        <w:b/>
+        <w:bCs/>
+      </w:rPr>
+    </w:tblStylePr>
+    <w:tblStylePr w:type="lastCol">
+      <w:rPr>
+        <w:b/>
+        <w:bCs/>
+      </w:rPr>
+    </w:tblStylePr>
+    <w:tblStylePr w:type="band1Vert">
+      <w:tblPr/>
+      <w:tcPr>
+        <w:shd w:val="clear" w:color="auto" w:fill="FBE6CD" w:themeFill="accent1" w:themeFillTint="33"/>
+      </w:tcPr>
+    </w:tblStylePr>
+    <w:tblStylePr w:type="band1Horz">
+      <w:tblPr/>
+      <w:tcPr>
+        <w:shd w:val="clear" w:color="auto" w:fill="FBE6CD" w:themeFill="accent1" w:themeFillTint="33"/>
+      </w:tcPr>
+    </w:tblStylePr>
+  </w:style>
+  <w:style w:type="table" w:styleId="Listentabelle2Akzent1">
+    <w:name w:val="List Table 2 Accent 1"/>
+    <w:basedOn w:val="NormaleTabelle"/>
+    <w:uiPriority w:val="47"/>
+    <w:rsid w:val="004B1730"/>
+    <w:pPr>
+      <w:spacing w:after="0" w:line="240" w:lineRule="auto"/>
+    </w:pPr>
+    <w:tblPr>
+      <w:tblStyleRowBandSize w:val="1"/>
+      <w:tblStyleColBandSize w:val="1"/>
+      <w:tblBorders>
+        <w:top w:val="single" w:sz="4" w:space="0" w:color="F3B46B" w:themeColor="accent1" w:themeTint="99"/>
+        <w:bottom w:val="single" w:sz="4" w:space="0" w:color="F3B46B" w:themeColor="accent1" w:themeTint="99"/>
+        <w:insideH w:val="single" w:sz="4" w:space="0" w:color="F3B46B" w:themeColor="accent1" w:themeTint="99"/>
+      </w:tblBorders>
+    </w:tblPr>
+    <w:tblStylePr w:type="firstRow">
+      <w:rPr>
+        <w:b/>
+        <w:bCs/>
+      </w:rPr>
+    </w:tblStylePr>
+    <w:tblStylePr w:type="lastRow">
+      <w:rPr>
+        <w:b/>
+        <w:bCs/>
+      </w:rPr>
+    </w:tblStylePr>
+    <w:tblStylePr w:type="firstCol">
+      <w:rPr>
+        <w:b/>
+        <w:bCs/>
+      </w:rPr>
+    </w:tblStylePr>
+    <w:tblStylePr w:type="lastCol">
+      <w:rPr>
+        <w:b/>
+        <w:bCs/>
+      </w:rPr>
+    </w:tblStylePr>
+    <w:tblStylePr w:type="band1Vert">
+      <w:tblPr/>
+      <w:tcPr>
+        <w:shd w:val="clear" w:color="auto" w:fill="FBE6CD" w:themeFill="accent1" w:themeFillTint="33"/>
+      </w:tcPr>
+    </w:tblStylePr>
+    <w:tblStylePr w:type="band1Horz">
+      <w:tblPr/>
+      <w:tcPr>
+        <w:shd w:val="clear" w:color="auto" w:fill="FBE6CD" w:themeFill="accent1" w:themeFillTint="33"/>
+      </w:tcPr>
+    </w:tblStylePr>
+  </w:style>
+  <w:style w:type="table" w:styleId="Listentabelle4Akzent1">
+    <w:name w:val="List Table 4 Accent 1"/>
+    <w:basedOn w:val="NormaleTabelle"/>
+    <w:uiPriority w:val="49"/>
+    <w:rsid w:val="004B1730"/>
+    <w:pPr>
+      <w:spacing w:after="0" w:line="240" w:lineRule="auto"/>
+    </w:pPr>
+    <w:tblPr>
+      <w:tblStyleRowBandSize w:val="1"/>
+      <w:tblStyleColBandSize w:val="1"/>
+      <w:tblBorders>
+        <w:top w:val="single" w:sz="4" w:space="0" w:color="F3B46B" w:themeColor="accent1" w:themeTint="99"/>
+        <w:left w:val="single" w:sz="4" w:space="0" w:color="F3B46B" w:themeColor="accent1" w:themeTint="99"/>
+        <w:bottom w:val="single" w:sz="4" w:space="0" w:color="F3B46B" w:themeColor="accent1" w:themeTint="99"/>
+        <w:right w:val="single" w:sz="4" w:space="0" w:color="F3B46B" w:themeColor="accent1" w:themeTint="99"/>
+        <w:insideH w:val="single" w:sz="4" w:space="0" w:color="F3B46B" w:themeColor="accent1" w:themeTint="99"/>
+      </w:tblBorders>
+    </w:tblPr>
+    <w:tblStylePr w:type="firstRow">
+      <w:rPr>
+        <w:b/>
+        <w:bCs/>
+        <w:color w:val="FFFFFF" w:themeColor="background1"/>
+      </w:rPr>
+      <w:tblPr/>
+      <w:tcPr>
+        <w:tcBorders>
+          <w:top w:val="single" w:sz="4" w:space="0" w:color="E48312" w:themeColor="accent1"/>
+          <w:left w:val="single" w:sz="4" w:space="0" w:color="E48312" w:themeColor="accent1"/>
+          <w:bottom w:val="single" w:sz="4" w:space="0" w:color="E48312" w:themeColor="accent1"/>
+          <w:right w:val="single" w:sz="4" w:space="0" w:color="E48312" w:themeColor="accent1"/>
+          <w:insideH w:val="nil"/>
+        </w:tcBorders>
+        <w:shd w:val="clear" w:color="auto" w:fill="E48312" w:themeFill="accent1"/>
+      </w:tcPr>
+    </w:tblStylePr>
+    <w:tblStylePr w:type="lastRow">
+      <w:rPr>
+        <w:b/>
+        <w:bCs/>
+      </w:rPr>
+      <w:tblPr/>
+      <w:tcPr>
+        <w:tcBorders>
+          <w:top w:val="double" w:sz="4" w:space="0" w:color="F3B46B" w:themeColor="accent1" w:themeTint="99"/>
+        </w:tcBorders>
+      </w:tcPr>
+    </w:tblStylePr>
+    <w:tblStylePr w:type="firstCol">
+      <w:rPr>
+        <w:b/>
+        <w:bCs/>
+      </w:rPr>
+    </w:tblStylePr>
+    <w:tblStylePr w:type="lastCol">
+      <w:rPr>
+        <w:b/>
+        <w:bCs/>
+      </w:rPr>
+    </w:tblStylePr>
+    <w:tblStylePr w:type="band1Vert">
+      <w:tblPr/>
+      <w:tcPr>
+        <w:shd w:val="clear" w:color="auto" w:fill="FBE6CD" w:themeFill="accent1" w:themeFillTint="33"/>
+      </w:tcPr>
+    </w:tblStylePr>
+    <w:tblStylePr w:type="band1Horz">
+      <w:tblPr/>
+      <w:tcPr>
+        <w:shd w:val="clear" w:color="auto" w:fill="FBE6CD" w:themeFill="accent1" w:themeFillTint="33"/>
+      </w:tcPr>
+    </w:tblStylePr>
+  </w:style>
 </w:styles>
 </file>
 

</xml_diff>